<commit_message>
Updated chain constructors doc
</commit_message>
<xml_diff>
--- a/Patrick/Chain Constructors/Before/Chain Constructors.docx
+++ b/Patrick/Chain Constructors/Before/Chain Constructors.docx
@@ -107,329 +107,153 @@
       </w:r>
     </w:p>
     <w:p>
-      <w:pPr>
-        <w:rPr>
-          <w:rFonts w:ascii="Consolas" w:hAnsi="Consolas"/>
-        </w:rPr>
-      </w:pPr>
-      <w:r>
-        <w:rPr>
-          <w:rFonts w:ascii="Consolas" w:hAnsi="Consolas"/>
-        </w:rPr>
-        <w:t xml:space="preserve">public </w:t>
-      </w:r>
-      <w:proofErr w:type="gramStart"/>
-      <w:r>
-        <w:rPr>
-          <w:rFonts w:ascii="Consolas" w:hAnsi="Consolas"/>
-        </w:rPr>
-        <w:t>Loan(</w:t>
-      </w:r>
-      <w:proofErr w:type="gramEnd"/>
-      <w:r>
-        <w:rPr>
-          <w:rFonts w:ascii="Consolas" w:hAnsi="Consolas"/>
-        </w:rPr>
-        <w:t>float notional, float outstanding, int rating, Date expiry) {</w:t>
-      </w:r>
-    </w:p>
-    <w:p>
-      <w:pPr>
-        <w:ind w:left="720"/>
-        <w:rPr>
-          <w:rFonts w:ascii="Consolas" w:hAnsi="Consolas"/>
-        </w:rPr>
-      </w:pPr>
-      <w:proofErr w:type="spellStart"/>
-      <w:proofErr w:type="gramStart"/>
-      <w:r>
-        <w:rPr>
-          <w:rFonts w:ascii="Consolas" w:hAnsi="Consolas"/>
-        </w:rPr>
-        <w:t>this.strategy</w:t>
-      </w:r>
-      <w:proofErr w:type="spellEnd"/>
-      <w:proofErr w:type="gramEnd"/>
-      <w:r>
-        <w:rPr>
-          <w:rFonts w:ascii="Consolas" w:hAnsi="Consolas"/>
-        </w:rPr>
-        <w:t xml:space="preserve"> = new </w:t>
-      </w:r>
-      <w:proofErr w:type="spellStart"/>
-      <w:r>
-        <w:rPr>
-          <w:rFonts w:ascii="Consolas" w:hAnsi="Consolas"/>
-        </w:rPr>
-        <w:t>TermROC</w:t>
-      </w:r>
-      <w:proofErr w:type="spellEnd"/>
-      <w:r>
-        <w:rPr>
-          <w:rFonts w:ascii="Consolas" w:hAnsi="Consolas"/>
-        </w:rPr>
-        <w:t>();</w:t>
-      </w:r>
-    </w:p>
-    <w:p>
-      <w:pPr>
-        <w:ind w:left="720"/>
-        <w:rPr>
-          <w:rFonts w:ascii="Consolas" w:hAnsi="Consolas"/>
-        </w:rPr>
-      </w:pPr>
-      <w:proofErr w:type="spellStart"/>
-      <w:proofErr w:type="gramStart"/>
-      <w:r>
-        <w:rPr>
-          <w:rFonts w:ascii="Consolas" w:hAnsi="Consolas"/>
-        </w:rPr>
-        <w:t>this.notional</w:t>
-      </w:r>
-      <w:proofErr w:type="spellEnd"/>
-      <w:proofErr w:type="gramEnd"/>
-      <w:r>
-        <w:rPr>
-          <w:rFonts w:ascii="Consolas" w:hAnsi="Consolas"/>
-        </w:rPr>
-        <w:t xml:space="preserve"> = notional;</w:t>
-      </w:r>
-    </w:p>
-    <w:p>
-      <w:pPr>
-        <w:ind w:left="720"/>
-        <w:rPr>
-          <w:rFonts w:ascii="Consolas" w:hAnsi="Consolas"/>
-        </w:rPr>
-      </w:pPr>
-      <w:proofErr w:type="spellStart"/>
-      <w:proofErr w:type="gramStart"/>
-      <w:r>
-        <w:rPr>
-          <w:rFonts w:ascii="Consolas" w:hAnsi="Consolas"/>
-        </w:rPr>
-        <w:t>this.outstanding</w:t>
-      </w:r>
-      <w:proofErr w:type="spellEnd"/>
-      <w:proofErr w:type="gramEnd"/>
-      <w:r>
-        <w:rPr>
-          <w:rFonts w:ascii="Consolas" w:hAnsi="Consolas"/>
-        </w:rPr>
-        <w:t xml:space="preserve"> = outstanding;</w:t>
-      </w:r>
-    </w:p>
-    <w:p>
-      <w:pPr>
-        <w:ind w:left="720"/>
-        <w:rPr>
-          <w:rFonts w:ascii="Consolas" w:hAnsi="Consolas"/>
-        </w:rPr>
-      </w:pPr>
-      <w:proofErr w:type="spellStart"/>
-      <w:proofErr w:type="gramStart"/>
-      <w:r>
-        <w:rPr>
-          <w:rFonts w:ascii="Consolas" w:hAnsi="Consolas"/>
-        </w:rPr>
-        <w:t>this.rating</w:t>
-      </w:r>
-      <w:proofErr w:type="spellEnd"/>
-      <w:proofErr w:type="gramEnd"/>
-      <w:r>
-        <w:rPr>
-          <w:rFonts w:ascii="Consolas" w:hAnsi="Consolas"/>
-        </w:rPr>
-        <w:t xml:space="preserve"> = rating;</w:t>
-      </w:r>
-    </w:p>
-    <w:p>
-      <w:pPr>
-        <w:ind w:left="720"/>
-        <w:rPr>
-          <w:rFonts w:ascii="Consolas" w:hAnsi="Consolas"/>
-        </w:rPr>
-      </w:pPr>
-      <w:proofErr w:type="spellStart"/>
-      <w:proofErr w:type="gramStart"/>
-      <w:r>
-        <w:rPr>
-          <w:rFonts w:ascii="Consolas" w:hAnsi="Consolas"/>
-        </w:rPr>
-        <w:t>this.expiry</w:t>
-      </w:r>
-      <w:proofErr w:type="spellEnd"/>
-      <w:proofErr w:type="gramEnd"/>
-      <w:r>
-        <w:rPr>
-          <w:rFonts w:ascii="Consolas" w:hAnsi="Consolas"/>
-        </w:rPr>
-        <w:t xml:space="preserve"> = expiry;</w:t>
-      </w:r>
-    </w:p>
-    <w:p>
-      <w:pPr>
-        <w:rPr>
-          <w:rFonts w:ascii="Consolas" w:hAnsi="Consolas"/>
-        </w:rPr>
-      </w:pPr>
-      <w:r>
-        <w:rPr>
-          <w:rFonts w:ascii="Consolas" w:hAnsi="Consolas"/>
-        </w:rPr>
-        <w:t>}</w:t>
-      </w:r>
-    </w:p>
-    <w:p>
-      <w:pPr>
-        <w:rPr>
-          <w:rFonts w:ascii="Consolas" w:hAnsi="Consolas"/>
-        </w:rPr>
-      </w:pPr>
-    </w:p>
-    <w:p>
-      <w:pPr>
-        <w:rPr>
-          <w:rFonts w:ascii="Consolas" w:hAnsi="Consolas"/>
-        </w:rPr>
-      </w:pPr>
-      <w:r>
-        <w:rPr>
-          <w:rFonts w:ascii="Consolas" w:hAnsi="Consolas"/>
-        </w:rPr>
-        <w:t xml:space="preserve">public </w:t>
-      </w:r>
-      <w:proofErr w:type="gramStart"/>
-      <w:r>
-        <w:rPr>
-          <w:rFonts w:ascii="Consolas" w:hAnsi="Consolas"/>
-        </w:rPr>
-        <w:t>Loan(</w:t>
-      </w:r>
-      <w:proofErr w:type="gramEnd"/>
-      <w:r>
-        <w:rPr>
-          <w:rFonts w:ascii="Consolas" w:hAnsi="Consolas"/>
-        </w:rPr>
-        <w:t>float notional, float outstanding, int rating, Date expiry, Date maturity) {</w:t>
-      </w:r>
-    </w:p>
-    <w:p>
-      <w:pPr>
-        <w:ind w:left="720"/>
-        <w:rPr>
-          <w:rFonts w:ascii="Consolas" w:hAnsi="Consolas"/>
-        </w:rPr>
-      </w:pPr>
-      <w:proofErr w:type="spellStart"/>
-      <w:proofErr w:type="gramStart"/>
-      <w:r>
-        <w:rPr>
-          <w:rFonts w:ascii="Consolas" w:hAnsi="Consolas"/>
-        </w:rPr>
-        <w:t>this.strategy</w:t>
-      </w:r>
-      <w:proofErr w:type="spellEnd"/>
-      <w:proofErr w:type="gramEnd"/>
-      <w:r>
-        <w:rPr>
-          <w:rFonts w:ascii="Consolas" w:hAnsi="Consolas"/>
-        </w:rPr>
-        <w:t xml:space="preserve"> = new </w:t>
-      </w:r>
-      <w:proofErr w:type="spellStart"/>
-      <w:r>
-        <w:rPr>
-          <w:rFonts w:ascii="Consolas" w:hAnsi="Consolas"/>
-        </w:rPr>
-        <w:t>RevolvingTermROC</w:t>
-      </w:r>
-      <w:proofErr w:type="spellEnd"/>
-      <w:r>
-        <w:rPr>
-          <w:rFonts w:ascii="Consolas" w:hAnsi="Consolas"/>
-        </w:rPr>
-        <w:t>();</w:t>
-      </w:r>
-    </w:p>
-    <w:p>
-      <w:pPr>
-        <w:ind w:left="720"/>
-        <w:rPr>
-          <w:rFonts w:ascii="Consolas" w:hAnsi="Consolas"/>
-        </w:rPr>
-      </w:pPr>
-      <w:proofErr w:type="spellStart"/>
-      <w:proofErr w:type="gramStart"/>
-      <w:r>
-        <w:rPr>
-          <w:rFonts w:ascii="Consolas" w:hAnsi="Consolas"/>
-        </w:rPr>
-        <w:t>this.notional</w:t>
-      </w:r>
-      <w:proofErr w:type="spellEnd"/>
-      <w:proofErr w:type="gramEnd"/>
-      <w:r>
-        <w:rPr>
-          <w:rFonts w:ascii="Consolas" w:hAnsi="Consolas"/>
-        </w:rPr>
-        <w:t xml:space="preserve"> = notional;</w:t>
-      </w:r>
-    </w:p>
-    <w:p>
-      <w:pPr>
-        <w:ind w:left="720"/>
-        <w:rPr>
-          <w:rFonts w:ascii="Consolas" w:hAnsi="Consolas"/>
-        </w:rPr>
-      </w:pPr>
-      <w:proofErr w:type="spellStart"/>
-      <w:proofErr w:type="gramStart"/>
-      <w:r>
-        <w:rPr>
-          <w:rFonts w:ascii="Consolas" w:hAnsi="Consolas"/>
-        </w:rPr>
-        <w:t>this.outstanding</w:t>
-      </w:r>
-      <w:proofErr w:type="spellEnd"/>
-      <w:proofErr w:type="gramEnd"/>
-      <w:r>
-        <w:rPr>
-          <w:rFonts w:ascii="Consolas" w:hAnsi="Consolas"/>
-        </w:rPr>
-        <w:t xml:space="preserve"> = outstanding;</w:t>
-      </w:r>
-    </w:p>
-    <w:p>
-      <w:pPr>
-        <w:ind w:left="720"/>
-        <w:rPr>
-          <w:rFonts w:ascii="Consolas" w:hAnsi="Consolas"/>
-        </w:rPr>
-      </w:pPr>
-      <w:proofErr w:type="spellStart"/>
-      <w:proofErr w:type="gramStart"/>
-      <w:r>
-        <w:rPr>
-          <w:rFonts w:ascii="Consolas" w:hAnsi="Consolas"/>
-        </w:rPr>
-        <w:t>this.rating</w:t>
-      </w:r>
-      <w:proofErr w:type="spellEnd"/>
-      <w:proofErr w:type="gramEnd"/>
-      <w:r>
-        <w:rPr>
-          <w:rFonts w:ascii="Consolas" w:hAnsi="Consolas"/>
-        </w:rPr>
-        <w:t xml:space="preserve"> = rati</w:t>
+      <w:r>
+        <w:t>A bank wants to create multiple types of loans to distribute to customers. They come up with the following classes</w:t>
+      </w:r>
+      <w:r>
+        <w:t xml:space="preserve"> for each type of loan. However, there is a lot of duplicated code between each class, which can be reduced through </w:t>
+      </w:r>
+      <w:r>
+        <w:t xml:space="preserve">the Chain Constructors refactoring. </w:t>
       </w:r>
       <w:bookmarkStart w:id="0" w:name="_GoBack"/>
       <w:bookmarkEnd w:id="0"/>
-      <w:r>
-        <w:rPr>
-          <w:rFonts w:ascii="Consolas" w:hAnsi="Consolas"/>
-        </w:rPr>
-        <w:t>ng;</w:t>
+    </w:p>
+    <w:p>
+      <w:pPr>
+        <w:rPr>
+          <w:rFonts w:ascii="Consolas" w:hAnsi="Consolas"/>
+        </w:rPr>
+      </w:pPr>
+      <w:r>
+        <w:rPr>
+          <w:rFonts w:ascii="Consolas" w:hAnsi="Consolas"/>
+        </w:rPr>
+        <w:t xml:space="preserve">public </w:t>
+      </w:r>
+      <w:proofErr w:type="gramStart"/>
+      <w:r>
+        <w:rPr>
+          <w:rFonts w:ascii="Consolas" w:hAnsi="Consolas"/>
+        </w:rPr>
+        <w:t>Loan(</w:t>
+      </w:r>
+      <w:proofErr w:type="gramEnd"/>
+      <w:r>
+        <w:rPr>
+          <w:rFonts w:ascii="Consolas" w:hAnsi="Consolas"/>
+        </w:rPr>
+        <w:t>float notional, float outstanding, int rating, Date expiry) {</w:t>
+      </w:r>
+    </w:p>
+    <w:p>
+      <w:pPr>
+        <w:ind w:left="720"/>
+        <w:rPr>
+          <w:rFonts w:ascii="Consolas" w:hAnsi="Consolas"/>
+        </w:rPr>
+      </w:pPr>
+      <w:proofErr w:type="spellStart"/>
+      <w:proofErr w:type="gramStart"/>
+      <w:r>
+        <w:rPr>
+          <w:rFonts w:ascii="Consolas" w:hAnsi="Consolas"/>
+        </w:rPr>
+        <w:t>this.strategy</w:t>
+      </w:r>
+      <w:proofErr w:type="spellEnd"/>
+      <w:proofErr w:type="gramEnd"/>
+      <w:r>
+        <w:rPr>
+          <w:rFonts w:ascii="Consolas" w:hAnsi="Consolas"/>
+        </w:rPr>
+        <w:t xml:space="preserve"> = new </w:t>
+      </w:r>
+      <w:proofErr w:type="spellStart"/>
+      <w:r>
+        <w:rPr>
+          <w:rFonts w:ascii="Consolas" w:hAnsi="Consolas"/>
+        </w:rPr>
+        <w:t>TermROC</w:t>
+      </w:r>
+      <w:proofErr w:type="spellEnd"/>
+      <w:r>
+        <w:rPr>
+          <w:rFonts w:ascii="Consolas" w:hAnsi="Consolas"/>
+        </w:rPr>
+        <w:t>();</w:t>
+      </w:r>
+    </w:p>
+    <w:p>
+      <w:pPr>
+        <w:ind w:left="720"/>
+        <w:rPr>
+          <w:rFonts w:ascii="Consolas" w:hAnsi="Consolas"/>
+        </w:rPr>
+      </w:pPr>
+      <w:proofErr w:type="spellStart"/>
+      <w:proofErr w:type="gramStart"/>
+      <w:r>
+        <w:rPr>
+          <w:rFonts w:ascii="Consolas" w:hAnsi="Consolas"/>
+        </w:rPr>
+        <w:t>this.notional</w:t>
+      </w:r>
+      <w:proofErr w:type="spellEnd"/>
+      <w:proofErr w:type="gramEnd"/>
+      <w:r>
+        <w:rPr>
+          <w:rFonts w:ascii="Consolas" w:hAnsi="Consolas"/>
+        </w:rPr>
+        <w:t xml:space="preserve"> = notional;</w:t>
+      </w:r>
+    </w:p>
+    <w:p>
+      <w:pPr>
+        <w:ind w:left="720"/>
+        <w:rPr>
+          <w:rFonts w:ascii="Consolas" w:hAnsi="Consolas"/>
+        </w:rPr>
+      </w:pPr>
+      <w:proofErr w:type="spellStart"/>
+      <w:proofErr w:type="gramStart"/>
+      <w:r>
+        <w:rPr>
+          <w:rFonts w:ascii="Consolas" w:hAnsi="Consolas"/>
+        </w:rPr>
+        <w:t>this.outstanding</w:t>
+      </w:r>
+      <w:proofErr w:type="spellEnd"/>
+      <w:proofErr w:type="gramEnd"/>
+      <w:r>
+        <w:rPr>
+          <w:rFonts w:ascii="Consolas" w:hAnsi="Consolas"/>
+        </w:rPr>
+        <w:t xml:space="preserve"> = outstanding;</w:t>
+      </w:r>
+    </w:p>
+    <w:p>
+      <w:pPr>
+        <w:ind w:left="720"/>
+        <w:rPr>
+          <w:rFonts w:ascii="Consolas" w:hAnsi="Consolas"/>
+        </w:rPr>
+      </w:pPr>
+      <w:proofErr w:type="spellStart"/>
+      <w:proofErr w:type="gramStart"/>
+      <w:r>
+        <w:rPr>
+          <w:rFonts w:ascii="Consolas" w:hAnsi="Consolas"/>
+        </w:rPr>
+        <w:t>this.rating</w:t>
+      </w:r>
+      <w:proofErr w:type="spellEnd"/>
+      <w:proofErr w:type="gramEnd"/>
+      <w:r>
+        <w:rPr>
+          <w:rFonts w:ascii="Consolas" w:hAnsi="Consolas"/>
+        </w:rPr>
+        <w:t xml:space="preserve"> = rating;</w:t>
       </w:r>
     </w:p>
     <w:p>
@@ -458,6 +282,187 @@
     </w:p>
     <w:p>
       <w:pPr>
+        <w:rPr>
+          <w:rFonts w:ascii="Consolas" w:hAnsi="Consolas"/>
+        </w:rPr>
+      </w:pPr>
+      <w:r>
+        <w:rPr>
+          <w:rFonts w:ascii="Consolas" w:hAnsi="Consolas"/>
+        </w:rPr>
+        <w:t>}</w:t>
+      </w:r>
+    </w:p>
+    <w:p>
+      <w:pPr>
+        <w:rPr>
+          <w:rFonts w:ascii="Consolas" w:hAnsi="Consolas"/>
+        </w:rPr>
+      </w:pPr>
+    </w:p>
+    <w:p>
+      <w:pPr>
+        <w:rPr>
+          <w:rFonts w:ascii="Consolas" w:hAnsi="Consolas"/>
+        </w:rPr>
+      </w:pPr>
+      <w:r>
+        <w:rPr>
+          <w:rFonts w:ascii="Consolas" w:hAnsi="Consolas"/>
+        </w:rPr>
+        <w:t xml:space="preserve">public </w:t>
+      </w:r>
+      <w:proofErr w:type="gramStart"/>
+      <w:r>
+        <w:rPr>
+          <w:rFonts w:ascii="Consolas" w:hAnsi="Consolas"/>
+        </w:rPr>
+        <w:t>Loan(</w:t>
+      </w:r>
+      <w:proofErr w:type="gramEnd"/>
+      <w:r>
+        <w:rPr>
+          <w:rFonts w:ascii="Consolas" w:hAnsi="Consolas"/>
+        </w:rPr>
+        <w:t>float notional, float outstanding, int rating, Date expiry, Date maturity) {</w:t>
+      </w:r>
+    </w:p>
+    <w:p>
+      <w:pPr>
+        <w:ind w:left="720"/>
+        <w:rPr>
+          <w:rFonts w:ascii="Consolas" w:hAnsi="Consolas"/>
+        </w:rPr>
+      </w:pPr>
+      <w:proofErr w:type="spellStart"/>
+      <w:proofErr w:type="gramStart"/>
+      <w:r>
+        <w:rPr>
+          <w:rFonts w:ascii="Consolas" w:hAnsi="Consolas"/>
+        </w:rPr>
+        <w:t>this.strategy</w:t>
+      </w:r>
+      <w:proofErr w:type="spellEnd"/>
+      <w:proofErr w:type="gramEnd"/>
+      <w:r>
+        <w:rPr>
+          <w:rFonts w:ascii="Consolas" w:hAnsi="Consolas"/>
+        </w:rPr>
+        <w:t xml:space="preserve"> = new </w:t>
+      </w:r>
+      <w:proofErr w:type="spellStart"/>
+      <w:r>
+        <w:rPr>
+          <w:rFonts w:ascii="Consolas" w:hAnsi="Consolas"/>
+        </w:rPr>
+        <w:t>RevolvingTermROC</w:t>
+      </w:r>
+      <w:proofErr w:type="spellEnd"/>
+      <w:r>
+        <w:rPr>
+          <w:rFonts w:ascii="Consolas" w:hAnsi="Consolas"/>
+        </w:rPr>
+        <w:t>();</w:t>
+      </w:r>
+    </w:p>
+    <w:p>
+      <w:pPr>
+        <w:ind w:left="720"/>
+        <w:rPr>
+          <w:rFonts w:ascii="Consolas" w:hAnsi="Consolas"/>
+        </w:rPr>
+      </w:pPr>
+      <w:proofErr w:type="spellStart"/>
+      <w:proofErr w:type="gramStart"/>
+      <w:r>
+        <w:rPr>
+          <w:rFonts w:ascii="Consolas" w:hAnsi="Consolas"/>
+        </w:rPr>
+        <w:t>this.notional</w:t>
+      </w:r>
+      <w:proofErr w:type="spellEnd"/>
+      <w:proofErr w:type="gramEnd"/>
+      <w:r>
+        <w:rPr>
+          <w:rFonts w:ascii="Consolas" w:hAnsi="Consolas"/>
+        </w:rPr>
+        <w:t xml:space="preserve"> = notional;</w:t>
+      </w:r>
+    </w:p>
+    <w:p>
+      <w:pPr>
+        <w:ind w:left="720"/>
+        <w:rPr>
+          <w:rFonts w:ascii="Consolas" w:hAnsi="Consolas"/>
+        </w:rPr>
+      </w:pPr>
+      <w:proofErr w:type="spellStart"/>
+      <w:proofErr w:type="gramStart"/>
+      <w:r>
+        <w:rPr>
+          <w:rFonts w:ascii="Consolas" w:hAnsi="Consolas"/>
+        </w:rPr>
+        <w:t>this.outstanding</w:t>
+      </w:r>
+      <w:proofErr w:type="spellEnd"/>
+      <w:proofErr w:type="gramEnd"/>
+      <w:r>
+        <w:rPr>
+          <w:rFonts w:ascii="Consolas" w:hAnsi="Consolas"/>
+        </w:rPr>
+        <w:t xml:space="preserve"> = outstanding;</w:t>
+      </w:r>
+    </w:p>
+    <w:p>
+      <w:pPr>
+        <w:ind w:left="720"/>
+        <w:rPr>
+          <w:rFonts w:ascii="Consolas" w:hAnsi="Consolas"/>
+        </w:rPr>
+      </w:pPr>
+      <w:proofErr w:type="spellStart"/>
+      <w:proofErr w:type="gramStart"/>
+      <w:r>
+        <w:rPr>
+          <w:rFonts w:ascii="Consolas" w:hAnsi="Consolas"/>
+        </w:rPr>
+        <w:t>this.rating</w:t>
+      </w:r>
+      <w:proofErr w:type="spellEnd"/>
+      <w:proofErr w:type="gramEnd"/>
+      <w:r>
+        <w:rPr>
+          <w:rFonts w:ascii="Consolas" w:hAnsi="Consolas"/>
+        </w:rPr>
+        <w:t xml:space="preserve"> = rating;</w:t>
+      </w:r>
+    </w:p>
+    <w:p>
+      <w:pPr>
+        <w:ind w:left="720"/>
+        <w:rPr>
+          <w:rFonts w:ascii="Consolas" w:hAnsi="Consolas"/>
+        </w:rPr>
+      </w:pPr>
+      <w:proofErr w:type="spellStart"/>
+      <w:proofErr w:type="gramStart"/>
+      <w:r>
+        <w:rPr>
+          <w:rFonts w:ascii="Consolas" w:hAnsi="Consolas"/>
+        </w:rPr>
+        <w:t>this.expiry</w:t>
+      </w:r>
+      <w:proofErr w:type="spellEnd"/>
+      <w:proofErr w:type="gramEnd"/>
+      <w:r>
+        <w:rPr>
+          <w:rFonts w:ascii="Consolas" w:hAnsi="Consolas"/>
+        </w:rPr>
+        <w:t xml:space="preserve"> = expiry;</w:t>
+      </w:r>
+    </w:p>
+    <w:p>
+      <w:pPr>
         <w:ind w:left="720"/>
         <w:rPr>
           <w:rFonts w:ascii="Consolas" w:hAnsi="Consolas"/>
@@ -503,6 +508,7 @@
         <w:rPr>
           <w:rFonts w:ascii="Consolas" w:hAnsi="Consolas"/>
         </w:rPr>
+        <w:lastRenderedPageBreak/>
         <w:t xml:space="preserve">public </w:t>
       </w:r>
       <w:proofErr w:type="gramStart"/>
@@ -555,7 +561,6 @@
         <w:rPr>
           <w:rFonts w:ascii="Consolas" w:hAnsi="Consolas"/>
         </w:rPr>
-        <w:lastRenderedPageBreak/>
         <w:t>this.strategy</w:t>
       </w:r>
       <w:proofErr w:type="spellEnd"/>
@@ -824,7 +829,7 @@
       </w:pPr>
     </w:pPrDefault>
   </w:docDefaults>
-  <w:latentStyles w:defLockedState="0" w:defUIPriority="99" w:defSemiHidden="0" w:defUnhideWhenUsed="0" w:defQFormat="0" w:count="375">
+  <w:latentStyles w:defLockedState="0" w:defUIPriority="99" w:defSemiHidden="0" w:defUnhideWhenUsed="0" w:defQFormat="0" w:count="376">
     <w:lsdException w:name="Normal" w:uiPriority="0" w:qFormat="1"/>
     <w:lsdException w:name="heading 1" w:uiPriority="9" w:qFormat="1"/>
     <w:lsdException w:name="heading 2" w:semiHidden="1" w:uiPriority="9" w:unhideWhenUsed="1" w:qFormat="1"/>
@@ -930,7 +935,6 @@
     <w:lsdException w:name="HTML Sample" w:semiHidden="1" w:unhideWhenUsed="1"/>
     <w:lsdException w:name="HTML Typewriter" w:semiHidden="1" w:unhideWhenUsed="1"/>
     <w:lsdException w:name="HTML Variable" w:semiHidden="1" w:unhideWhenUsed="1"/>
-    <w:lsdException w:name="Normal Table" w:semiHidden="1" w:unhideWhenUsed="1"/>
     <w:lsdException w:name="annotation subject" w:semiHidden="1" w:unhideWhenUsed="1"/>
     <w:lsdException w:name="No List" w:semiHidden="1" w:unhideWhenUsed="1"/>
     <w:lsdException w:name="Outline List 1" w:semiHidden="1" w:unhideWhenUsed="1"/>
@@ -977,10 +981,8 @@
     <w:lsdException w:name="Table Subtle 2" w:semiHidden="1" w:unhideWhenUsed="1"/>
     <w:lsdException w:name="Table Web 1" w:semiHidden="1" w:unhideWhenUsed="1"/>
     <w:lsdException w:name="Table Web 2" w:semiHidden="1" w:unhideWhenUsed="1"/>
-    <w:lsdException w:name="Table Web 3" w:semiHidden="1" w:unhideWhenUsed="1"/>
     <w:lsdException w:name="Balloon Text" w:semiHidden="1" w:unhideWhenUsed="1"/>
     <w:lsdException w:name="Table Grid" w:uiPriority="39"/>
-    <w:lsdException w:name="Table Theme" w:semiHidden="1" w:unhideWhenUsed="1"/>
     <w:lsdException w:name="Placeholder Text" w:semiHidden="1"/>
     <w:lsdException w:name="No Spacing" w:uiPriority="1" w:qFormat="1"/>
     <w:lsdException w:name="Light Shading" w:uiPriority="60"/>
@@ -1200,6 +1202,7 @@
     <w:lsdException w:name="Smart Hyperlink" w:semiHidden="1" w:unhideWhenUsed="1"/>
     <w:lsdException w:name="Hashtag" w:semiHidden="1" w:unhideWhenUsed="1"/>
     <w:lsdException w:name="Unresolved Mention" w:semiHidden="1" w:unhideWhenUsed="1"/>
+    <w:lsdException w:name="Smart Link" w:semiHidden="1" w:unhideWhenUsed="1"/>
   </w:latentStyles>
   <w:style w:type="paragraph" w:default="1" w:styleId="Normal">
     <w:name w:val="Normal"/>

</xml_diff>